<commit_message>
Add image columns to local database. Users could search for a product and image of that product will appear next to the title and category
</commit_message>
<xml_diff>
--- a/COMP5703-(GP)-Proposal_Report_template.docx.docx
+++ b/COMP5703-(GP)-Proposal_Report_template.docx.docx
@@ -2625,10 +2625,64 @@
         <w:t>As the livestock industries evolves</w:t>
       </w:r>
       <w:r>
-        <w:t xml:space="preserve">, public concern for animal well-beings also increases; </w:t>
-      </w:r>
-      <w:r>
-        <w:t>Not only does people persuade animals welfare individually, but different organizations ha</w:t>
+        <w:t>, public concern for animal well-beings also increases</w:t>
+      </w:r>
+      <w:r>
+        <w:t xml:space="preserve"> (</w:t>
+      </w:r>
+      <w:r>
+        <w:rPr>
+          <w:szCs w:val="24"/>
+        </w:rPr>
+        <w:t>Butterworth,</w:t>
+      </w:r>
+      <w:r>
+        <w:rPr>
+          <w:szCs w:val="24"/>
+        </w:rPr>
+        <w:t xml:space="preserve"> </w:t>
+      </w:r>
+      <w:r>
+        <w:rPr>
+          <w:szCs w:val="24"/>
+        </w:rPr>
+        <w:t>2018)</w:t>
+      </w:r>
+      <w:r>
+        <w:t xml:space="preserve">; </w:t>
+      </w:r>
+      <w:r>
+        <w:t>Not only does people p</w:t>
+      </w:r>
+      <w:r>
+        <w:t>ursuit</w:t>
+      </w:r>
+      <w:r>
+        <w:t xml:space="preserve"> animals welfare individually, but different organizations</w:t>
+      </w:r>
+      <w:r>
+        <w:t xml:space="preserve"> (</w:t>
+      </w:r>
+      <w:r>
+        <w:rPr>
+          <w:szCs w:val="24"/>
+        </w:rPr>
+        <w:t>Chen</w:t>
+      </w:r>
+      <w:r>
+        <w:rPr>
+          <w:szCs w:val="24"/>
+        </w:rPr>
+        <w:t xml:space="preserve">, </w:t>
+      </w:r>
+      <w:r>
+        <w:rPr>
+          <w:szCs w:val="24"/>
+        </w:rPr>
+        <w:t>2016)</w:t>
+      </w:r>
+      <w:r>
+        <w:t xml:space="preserve"> ha</w:t>
       </w:r>
       <w:r>
         <w:t>ve</w:t>
@@ -3750,14 +3804,25 @@
         <w:jc w:val="left"/>
       </w:pPr>
       <w:r>
-        <w:t xml:space="preserve">For the project we have decided to use the waterfall methodology. This is the model where the software development process follows a linear pathway; The methodology breaks down the project into five different phases: (1) Requirement analysis, (2) Design, (3) Implementation, (4) Testing and (5) Maintenance </w:t>
+        <w:t>For the project we have decided to use the waterfall methodology. This is the model where the software development process follows a linear pathway; The methodology breaks down the project into five different phases: (1) Requirement analysis, (2) Design, (3) Implementation, (4) Testing</w:t>
+      </w:r>
+      <w:r>
+        <w:t xml:space="preserve"> (5) Release/ Deployment</w:t>
+      </w:r>
+      <w:r>
+        <w:t xml:space="preserve"> and (</w:t>
+      </w:r>
+      <w:r>
+        <w:t>6</w:t>
+      </w:r>
+      <w:r>
+        <w:t xml:space="preserve">) Maintenance </w:t>
       </w:r>
       <w:sdt>
         <w:sdtPr>
           <w:id w:val="-1161233702"/>
           <w:citation/>
         </w:sdtPr>
-        <w:sdtEndPr/>
         <w:sdtContent>
           <w:r>
             <w:fldChar w:fldCharType="begin"/>
@@ -3853,7 +3918,7 @@
         <w:jc w:val="left"/>
       </w:pPr>
       <w:r>
-        <w:t>Testing: Following the implementation stage, the project team would also need to conduct a series of test on the product. This stage is required to ensure the product quality before being transfer over to the client. In addition, if there is a need for user training, the training would also be taken place within this stage.</w:t>
+        <w:t xml:space="preserve">Testing: Following the implementation stage, the project team would also need to conduct a series of test on the product. This stage is required to ensure the product quality before being transfer over to the client. </w:t>
       </w:r>
     </w:p>
     <w:p>
@@ -3871,6 +3936,103 @@
         <w:jc w:val="left"/>
       </w:pPr>
       <w:r>
+        <w:t>Release/Deployment (</w:t>
+      </w:r>
+      <w:proofErr w:type="spellStart"/>
+      <w:r>
+        <w:rPr>
+          <w:szCs w:val="24"/>
+        </w:rPr>
+        <w:t>Bomarius</w:t>
+      </w:r>
+      <w:proofErr w:type="spellEnd"/>
+      <w:r>
+        <w:rPr>
+          <w:szCs w:val="24"/>
+        </w:rPr>
+        <w:t xml:space="preserve"> &amp; Komi-</w:t>
+      </w:r>
+      <w:proofErr w:type="spellStart"/>
+      <w:r>
+        <w:rPr>
+          <w:szCs w:val="24"/>
+        </w:rPr>
+        <w:t>Sirvio</w:t>
+      </w:r>
+      <w:proofErr w:type="spellEnd"/>
+      <w:r>
+        <w:rPr>
+          <w:szCs w:val="24"/>
+        </w:rPr>
+        <w:t>̈</w:t>
+      </w:r>
+      <w:r>
+        <w:rPr>
+          <w:szCs w:val="24"/>
+        </w:rPr>
+        <w:t>,</w:t>
+      </w:r>
+      <w:r>
+        <w:rPr>
+          <w:szCs w:val="24"/>
+        </w:rPr>
+        <w:t xml:space="preserve"> 2005</w:t>
+      </w:r>
+      <w:r>
+        <w:rPr>
+          <w:szCs w:val="24"/>
+        </w:rPr>
+        <w:t>)</w:t>
+      </w:r>
+      <w:r>
+        <w:rPr>
+          <w:szCs w:val="24"/>
+        </w:rPr>
+        <w:t xml:space="preserve">: </w:t>
+      </w:r>
+      <w:r>
+        <w:rPr>
+          <w:szCs w:val="24"/>
+        </w:rPr>
+        <w:t xml:space="preserve">This stage is not usually presented in the traditional version of waterfall development life cycle model; However, per request by client, </w:t>
+      </w:r>
+      <w:r>
+        <w:rPr>
+          <w:szCs w:val="24"/>
+        </w:rPr>
+        <w:t>i</w:t>
+      </w:r>
+      <w:r>
+        <w:rPr>
+          <w:szCs w:val="24"/>
+        </w:rPr>
+        <w:t xml:space="preserve">n this stage, </w:t>
+      </w:r>
+      <w:r>
+        <w:rPr>
+          <w:szCs w:val="24"/>
+        </w:rPr>
+        <w:t>the project team will work closely with client to transfer knowledge and resources related to the project to client. In specific, the project team will conduct training to client before passing on the products.</w:t>
+      </w:r>
+      <w:r>
+        <w:t xml:space="preserve"> In addition, instruction will be documented and delivered to client at this stage.</w:t>
+      </w:r>
+    </w:p>
+    <w:p>
+      <w:pPr>
+        <w:pStyle w:val="PhDNormal2"/>
+        <w:numPr>
+          <w:ilvl w:val="0"/>
+          <w:numId w:val="8"/>
+        </w:numPr>
+        <w:tabs>
+          <w:tab w:val="clear" w:pos="1418"/>
+        </w:tabs>
+        <w:spacing w:after="0"/>
+        <w:ind w:left="601" w:hanging="283"/>
+        <w:jc w:val="left"/>
+      </w:pPr>
+      <w:r>
         <w:t xml:space="preserve">Maintenance: Finally, during the life cycle of the product, regular maintenance would also be needed to guarantee the performance of the product as well as implementation of further update or modification. However, due to the nature of the project, this stage would be handled by the client side. </w:t>
       </w:r>
     </w:p>
@@ -3991,7 +4153,11 @@
         <w:t>While Agi</w:t>
       </w:r>
       <w:r>
-        <w:t>le and other iteration method require regular meeting within the team and the client, waterfall method allow the planning stage to be at the beginning of the project which also allow less requirement for meeting schedule. This would be more suitable for both the project team and the client of this project.</w:t>
+        <w:t xml:space="preserve">le and other iteration method require regular meeting within the team and the client, waterfall method allow the planning stage to be </w:t>
+      </w:r>
+      <w:r>
+        <w:lastRenderedPageBreak/>
+        <w:t>at the beginning of the project which also allow less requirement for meeting schedule. This would be more suitable for both the project team and the client of this project.</w:t>
       </w:r>
     </w:p>
     <w:p>
@@ -4026,7 +4192,6 @@
           <w:sz w:val="24"/>
           <w:szCs w:val="24"/>
         </w:rPr>
-        <w:lastRenderedPageBreak/>
         <w:t>Data Collection</w:t>
       </w:r>
       <w:bookmarkEnd w:id="11"/>
@@ -4340,6 +4505,7 @@
           <w:sz w:val="24"/>
           <w:szCs w:val="24"/>
         </w:rPr>
+        <w:lastRenderedPageBreak/>
         <w:t>Testing</w:t>
       </w:r>
       <w:bookmarkEnd w:id="14"/>
@@ -4368,7 +4534,6 @@
       </w:pPr>
       <w:bookmarkStart w:id="15" w:name="_Toc521501778"/>
       <w:r>
-        <w:lastRenderedPageBreak/>
         <w:t>Resources</w:t>
       </w:r>
       <w:bookmarkEnd w:id="15"/>
@@ -4670,6 +4835,211 @@
     </w:p>
     <w:p>
       <w:pPr>
+        <w:pStyle w:val="PhDNormal2"/>
+        <w:numPr>
+          <w:ilvl w:val="0"/>
+          <w:numId w:val="7"/>
+        </w:numPr>
+        <w:tabs>
+          <w:tab w:val="clear" w:pos="1418"/>
+        </w:tabs>
+        <w:spacing w:after="0"/>
+        <w:ind w:left="426" w:hanging="426"/>
+        <w:jc w:val="left"/>
+      </w:pPr>
+      <w:r>
+        <w:lastRenderedPageBreak/>
+        <w:t xml:space="preserve">Dataset </w:t>
+      </w:r>
+      <w:r>
+        <w:t>of animal-source brand</w:t>
+      </w:r>
+      <w:r>
+        <w:t>; The dataset should consist of the following data columns:</w:t>
+      </w:r>
+    </w:p>
+    <w:p>
+      <w:pPr>
+        <w:pStyle w:val="PhDNormal2"/>
+        <w:numPr>
+          <w:ilvl w:val="0"/>
+          <w:numId w:val="8"/>
+        </w:numPr>
+        <w:tabs>
+          <w:tab w:val="clear" w:pos="1418"/>
+        </w:tabs>
+        <w:spacing w:after="0"/>
+        <w:ind w:left="601" w:hanging="283"/>
+        <w:jc w:val="left"/>
+      </w:pPr>
+      <w:r>
+        <w:t>Brand categories;</w:t>
+      </w:r>
+    </w:p>
+    <w:p>
+      <w:pPr>
+        <w:pStyle w:val="PhDNormal2"/>
+        <w:numPr>
+          <w:ilvl w:val="0"/>
+          <w:numId w:val="8"/>
+        </w:numPr>
+        <w:tabs>
+          <w:tab w:val="clear" w:pos="1418"/>
+        </w:tabs>
+        <w:spacing w:after="0"/>
+        <w:ind w:left="601" w:hanging="283"/>
+        <w:jc w:val="left"/>
+      </w:pPr>
+      <w:r>
+        <w:t>Brand title</w:t>
+      </w:r>
+      <w:r>
+        <w:t>;</w:t>
+      </w:r>
+    </w:p>
+    <w:p>
+      <w:pPr>
+        <w:pStyle w:val="PhDNormal2"/>
+        <w:numPr>
+          <w:ilvl w:val="0"/>
+          <w:numId w:val="8"/>
+        </w:numPr>
+        <w:tabs>
+          <w:tab w:val="clear" w:pos="1418"/>
+        </w:tabs>
+        <w:spacing w:after="0"/>
+        <w:ind w:left="601" w:hanging="283"/>
+        <w:jc w:val="left"/>
+      </w:pPr>
+      <w:r>
+        <w:t>Brand image;</w:t>
+      </w:r>
+    </w:p>
+    <w:p>
+      <w:pPr>
+        <w:pStyle w:val="PhDNormal2"/>
+        <w:numPr>
+          <w:ilvl w:val="0"/>
+          <w:numId w:val="8"/>
+        </w:numPr>
+        <w:tabs>
+          <w:tab w:val="clear" w:pos="1418"/>
+        </w:tabs>
+        <w:spacing w:after="0"/>
+        <w:ind w:left="601" w:hanging="283"/>
+        <w:jc w:val="left"/>
+      </w:pPr>
+      <w:r>
+        <w:t>Accreditation;</w:t>
+      </w:r>
+    </w:p>
+    <w:p>
+      <w:pPr>
+        <w:pStyle w:val="PhDNormal2"/>
+        <w:numPr>
+          <w:ilvl w:val="0"/>
+          <w:numId w:val="8"/>
+        </w:numPr>
+        <w:tabs>
+          <w:tab w:val="clear" w:pos="1418"/>
+        </w:tabs>
+        <w:spacing w:after="0"/>
+        <w:ind w:left="601" w:hanging="283"/>
+        <w:jc w:val="left"/>
+      </w:pPr>
+      <w:r>
+        <w:t>Rating (Avoid, Best, Good);</w:t>
+      </w:r>
+    </w:p>
+    <w:p>
+      <w:pPr>
+        <w:pStyle w:val="PhDNormal2"/>
+        <w:numPr>
+          <w:ilvl w:val="0"/>
+          <w:numId w:val="7"/>
+        </w:numPr>
+        <w:tabs>
+          <w:tab w:val="clear" w:pos="1418"/>
+        </w:tabs>
+        <w:spacing w:after="0"/>
+        <w:ind w:left="426" w:hanging="426"/>
+        <w:jc w:val="left"/>
+      </w:pPr>
+      <w:r>
+        <w:t>Logo of the application developed by client.</w:t>
+      </w:r>
+    </w:p>
+    <w:p>
+      <w:pPr>
+        <w:pStyle w:val="PhDNormal2"/>
+        <w:numPr>
+          <w:ilvl w:val="0"/>
+          <w:numId w:val="7"/>
+        </w:numPr>
+        <w:tabs>
+          <w:tab w:val="clear" w:pos="1418"/>
+        </w:tabs>
+        <w:spacing w:after="0"/>
+        <w:ind w:left="426" w:hanging="426"/>
+        <w:jc w:val="left"/>
+      </w:pPr>
+      <w:r>
+        <w:t>Contents of multiple information activities in the mobile application (About Us, FAQs, Share, Glossary of terms, etc.) developed by client.</w:t>
+      </w:r>
+    </w:p>
+    <w:p>
+      <w:pPr>
+        <w:pStyle w:val="PhDNormal2"/>
+        <w:numPr>
+          <w:ilvl w:val="0"/>
+          <w:numId w:val="7"/>
+        </w:numPr>
+        <w:tabs>
+          <w:tab w:val="clear" w:pos="1418"/>
+        </w:tabs>
+        <w:spacing w:after="0"/>
+        <w:ind w:left="426" w:hanging="426"/>
+        <w:jc w:val="left"/>
+      </w:pPr>
+      <w:r>
+        <w:t xml:space="preserve">Furthermore, because the aim of this project is to develop a mobile application, it is crucial that team members should possess or have access to </w:t>
+      </w:r>
+      <w:r>
+        <w:t>computers with Android Studio application installed.</w:t>
+      </w:r>
+    </w:p>
+    <w:p>
+      <w:pPr>
+        <w:pStyle w:val="PhDNormal2"/>
+        <w:numPr>
+          <w:ilvl w:val="0"/>
+          <w:numId w:val="7"/>
+        </w:numPr>
+        <w:tabs>
+          <w:tab w:val="clear" w:pos="1418"/>
+        </w:tabs>
+        <w:spacing w:after="0"/>
+        <w:ind w:left="426" w:hanging="426"/>
+        <w:jc w:val="left"/>
+      </w:pPr>
+      <w:r>
+        <w:t>Microsoft Office software which would enable team members to contribute their knowledge and effort in preparing project proposal, progress report and final report.</w:t>
+      </w:r>
+      <w:bookmarkStart w:id="18" w:name="_GoBack"/>
+      <w:bookmarkEnd w:id="18"/>
+    </w:p>
+    <w:p>
+      <w:pPr>
+        <w:pStyle w:val="PhDNormal2"/>
+        <w:tabs>
+          <w:tab w:val="clear" w:pos="1418"/>
+        </w:tabs>
+        <w:spacing w:after="0"/>
+        <w:jc w:val="left"/>
+      </w:pPr>
+    </w:p>
+    <w:p>
+      <w:pPr>
         <w:pStyle w:val="Heading2"/>
         <w:keepLines w:val="0"/>
         <w:numPr>
@@ -4685,7 +5055,7 @@
           <w:szCs w:val="24"/>
         </w:rPr>
       </w:pPr>
-      <w:bookmarkStart w:id="18" w:name="_Toc521501781"/>
+      <w:bookmarkStart w:id="19" w:name="_Toc521501781"/>
       <w:r>
         <w:rPr>
           <w:rFonts w:ascii="Times New Roman" w:hAnsi="Times New Roman" w:cs="Times New Roman"/>
@@ -4696,7 +5066,7 @@
         </w:rPr>
         <w:t>Roles &amp; Responsibilities</w:t>
       </w:r>
-      <w:bookmarkEnd w:id="18"/>
+      <w:bookmarkEnd w:id="19"/>
     </w:p>
     <w:tbl>
       <w:tblPr>
@@ -4728,7 +5098,7 @@
                 <w:b/>
               </w:rPr>
             </w:pPr>
-            <w:bookmarkStart w:id="19" w:name="_Toc521501782"/>
+            <w:bookmarkStart w:id="20" w:name="_Toc521501782"/>
             <w:r>
               <w:rPr>
                 <w:b/>
@@ -4849,7 +5219,6 @@
               <w:jc w:val="left"/>
             </w:pPr>
             <w:r>
-              <w:lastRenderedPageBreak/>
               <w:t>It is crucial</w:t>
             </w:r>
             <w:r>
@@ -4884,12 +5253,7 @@
               <w:ind w:left="312" w:hanging="312"/>
             </w:pPr>
             <w:r>
-              <w:lastRenderedPageBreak/>
-              <w:t xml:space="preserve">Check up on members’ progress: To ensure that all members participate in the project and that their works </w:t>
-            </w:r>
-            <w:r>
-              <w:lastRenderedPageBreak/>
-              <w:t xml:space="preserve">should be finished on time, </w:t>
+              <w:t xml:space="preserve">Check up on members’ progress: To ensure that all members participate in the project and that their works should be finished on time, </w:t>
             </w:r>
             <w:r>
               <w:t>the team leader</w:t>
@@ -4950,7 +5314,11 @@
               <w:t>s</w:t>
             </w:r>
             <w:r>
-              <w:t xml:space="preserve"> ensure that the final deliverables comply with the scope of work and requirements defined by client.</w:t>
+              <w:t xml:space="preserve"> ensure that the final </w:t>
+            </w:r>
+            <w:r>
+              <w:lastRenderedPageBreak/>
+              <w:t>deliverables comply with the scope of work and requirements defined by client.</w:t>
             </w:r>
           </w:p>
         </w:tc>
@@ -5147,11 +5515,7 @@
               <w:t xml:space="preserve">It is crucial that the requirements of the final deliverables are correct and feasible. </w:t>
             </w:r>
             <w:r>
-              <w:t xml:space="preserve">The Business Analyst will communicate directly with client to gather and document client’s </w:t>
-            </w:r>
-            <w:r>
-              <w:lastRenderedPageBreak/>
-              <w:t>expectations and requirements.</w:t>
+              <w:t>The Business Analyst will communicate directly with client to gather and document client’s expectations and requirements.</w:t>
             </w:r>
           </w:p>
         </w:tc>
@@ -5170,7 +5534,6 @@
               <w:ind w:left="312" w:hanging="312"/>
             </w:pPr>
             <w:r>
-              <w:lastRenderedPageBreak/>
               <w:t>Draft</w:t>
             </w:r>
             <w:r>
@@ -5231,7 +5594,7 @@
       <w:r>
         <w:t>Expected Outcomes</w:t>
       </w:r>
-      <w:bookmarkEnd w:id="19"/>
+      <w:bookmarkEnd w:id="20"/>
     </w:p>
     <w:p>
       <w:pPr>
@@ -5380,7 +5743,7 @@
           <w:szCs w:val="24"/>
         </w:rPr>
       </w:pPr>
-      <w:bookmarkStart w:id="20" w:name="_Toc521501784"/>
+      <w:bookmarkStart w:id="21" w:name="_Toc521501784"/>
       <w:r>
         <w:rPr>
           <w:rFonts w:ascii="Times New Roman" w:hAnsi="Times New Roman" w:cs="Times New Roman"/>
@@ -5389,9 +5752,10 @@
           <w:sz w:val="24"/>
           <w:szCs w:val="24"/>
         </w:rPr>
+        <w:lastRenderedPageBreak/>
         <w:t>Implications</w:t>
       </w:r>
-      <w:bookmarkEnd w:id="20"/>
+      <w:bookmarkEnd w:id="21"/>
     </w:p>
     <w:p>
       <w:pPr>
@@ -5420,12 +5784,7 @@
         <w:t xml:space="preserve"> behaviours data and use that information to </w:t>
       </w:r>
       <w:r>
-        <w:t>in researching about the connection between animal welfare, consumers’ demographics and shopping pref</w:t>
-      </w:r>
-      <w:bookmarkStart w:id="21" w:name="_GoBack"/>
-      <w:bookmarkEnd w:id="21"/>
-      <w:r>
-        <w:t>erences. Furthermore, the deliverables of this project also contribute in improving transparency regarding the living conditions of animals and help provide more information about their living condition to consumers</w:t>
+        <w:t>in researching about the connection between animal welfare, consumers’ demographics and shopping preferences. Furthermore, the deliverables of this project also contribute in improving transparency regarding the living conditions of animals and help provide more information about their living condition to consumers</w:t>
       </w:r>
       <w:r>
         <w:t>; By granting access to these information, we are expected that shoppers will make better choices for animal welfare when they go to the stores.</w:t>
@@ -6269,6 +6628,7 @@
                 <w:sz w:val="22"/>
                 <w:szCs w:val="22"/>
               </w:rPr>
+              <w:lastRenderedPageBreak/>
               <w:t>Week-8</w:t>
             </w:r>
           </w:p>
@@ -6756,7 +7116,24 @@
           <w:color w:val="000000"/>
           <w:szCs w:val="24"/>
         </w:rPr>
-        <w:t xml:space="preserve">. (2017, October 24). What is animal welfare? Retrieved from </w:t>
+        <w:t xml:space="preserve">. (2017, October 24). </w:t>
+      </w:r>
+      <w:r>
+        <w:rPr>
+          <w:rFonts w:eastAsiaTheme="minorHAnsi"/>
+          <w:i/>
+          <w:color w:val="000000"/>
+          <w:szCs w:val="24"/>
+        </w:rPr>
+        <w:t>What is animal welfare?</w:t>
+      </w:r>
+      <w:r>
+        <w:rPr>
+          <w:rFonts w:eastAsiaTheme="minorHAnsi"/>
+          <w:color w:val="000000"/>
+          <w:szCs w:val="24"/>
+        </w:rPr>
+        <w:t xml:space="preserve"> Retrieved from </w:t>
       </w:r>
       <w:hyperlink r:id="rId15" w:history="1">
         <w:r>
@@ -6799,13 +7176,350 @@
         <w:rPr>
           <w:szCs w:val="24"/>
         </w:rPr>
-        <w:t>, E. (2013). Smartphone’s Popularity Measurement by Investigating Twitter Profiles. Proceedings of 10th CONTECSI International Conference on Information Systems and Technology Management. doi:10.5748/9788599693094-10contecsi/rf-505</w:t>
-      </w:r>
-    </w:p>
+        <w:t xml:space="preserve">, E. (2013). </w:t>
+      </w:r>
+      <w:r>
+        <w:rPr>
+          <w:i/>
+          <w:szCs w:val="24"/>
+        </w:rPr>
+        <w:t>Smartphone’s Popularity Measurement by Investigating Twitter Profiles</w:t>
+      </w:r>
+      <w:r>
+        <w:rPr>
+          <w:szCs w:val="24"/>
+        </w:rPr>
+        <w:t>. Proceedings of 10th CONTECSI International Conference on Information Systems and Technology Management. doi:10.5748/9788599693094-10contecsi/rf-505</w:t>
+      </w:r>
+    </w:p>
+    <w:p>
+      <w:pPr>
+        <w:pStyle w:val="PhDNormal"/>
+        <w:numPr>
+          <w:ilvl w:val="0"/>
+          <w:numId w:val="12"/>
+        </w:numPr>
+        <w:ind w:left="426" w:hanging="426"/>
+        <w:rPr>
+          <w:szCs w:val="24"/>
+        </w:rPr>
+      </w:pPr>
+      <w:r>
+        <w:rPr>
+          <w:szCs w:val="24"/>
+        </w:rPr>
+        <w:t>Butterworth, A. (Ed.). (2018). </w:t>
+      </w:r>
+      <w:r>
+        <w:rPr>
+          <w:i/>
+          <w:szCs w:val="24"/>
+        </w:rPr>
+        <w:t>Animal welfare in a changing world</w:t>
+      </w:r>
+      <w:r>
+        <w:rPr>
+          <w:szCs w:val="24"/>
+        </w:rPr>
+        <w:t xml:space="preserve">. Retrieved from </w:t>
+      </w:r>
+      <w:hyperlink r:id="rId16" w:history="1">
+        <w:r>
+          <w:rPr>
+            <w:rStyle w:val="Hyperlink"/>
+            <w:szCs w:val="24"/>
+          </w:rPr>
+          <w:t>https://ebookcentral-proquest-com.ezproxy1.library.usyd.edu.au</w:t>
+        </w:r>
+      </w:hyperlink>
+    </w:p>
+    <w:p>
+      <w:pPr>
+        <w:pStyle w:val="PhDNormal"/>
+        <w:numPr>
+          <w:ilvl w:val="0"/>
+          <w:numId w:val="12"/>
+        </w:numPr>
+        <w:ind w:left="426" w:hanging="426"/>
+        <w:rPr>
+          <w:szCs w:val="24"/>
+        </w:rPr>
+      </w:pPr>
+      <w:r>
+        <w:rPr>
+          <w:szCs w:val="24"/>
+        </w:rPr>
+        <w:t>Chen, P. (2016). </w:t>
+      </w:r>
+      <w:r>
+        <w:rPr>
+          <w:i/>
+          <w:iCs/>
+          <w:szCs w:val="24"/>
+        </w:rPr>
+        <w:t xml:space="preserve">Animal welfare in </w:t>
+      </w:r>
+      <w:proofErr w:type="gramStart"/>
+      <w:r>
+        <w:rPr>
+          <w:i/>
+          <w:iCs/>
+          <w:szCs w:val="24"/>
+        </w:rPr>
+        <w:t>Australia :</w:t>
+      </w:r>
+      <w:proofErr w:type="gramEnd"/>
+      <w:r>
+        <w:rPr>
+          <w:i/>
+          <w:iCs/>
+          <w:szCs w:val="24"/>
+        </w:rPr>
+        <w:t xml:space="preserve"> politics and policy</w:t>
+      </w:r>
+      <w:r>
+        <w:rPr>
+          <w:szCs w:val="24"/>
+        </w:rPr>
+        <w:t xml:space="preserve">. The University </w:t>
+      </w:r>
+      <w:proofErr w:type="gramStart"/>
+      <w:r>
+        <w:rPr>
+          <w:szCs w:val="24"/>
+        </w:rPr>
+        <w:t>Of</w:t>
+      </w:r>
+      <w:proofErr w:type="gramEnd"/>
+      <w:r>
+        <w:rPr>
+          <w:szCs w:val="24"/>
+        </w:rPr>
+        <w:t xml:space="preserve"> Sydney, N.S.W: Sydney University Press.</w:t>
+      </w:r>
+    </w:p>
+    <w:sdt>
+      <w:sdtPr>
+        <w:id w:val="111145805"/>
+        <w:bibliography/>
+      </w:sdtPr>
+      <w:sdtContent>
+        <w:p>
+          <w:pPr>
+            <w:pStyle w:val="PhDNormal"/>
+            <w:numPr>
+              <w:ilvl w:val="0"/>
+              <w:numId w:val="12"/>
+            </w:numPr>
+            <w:ind w:left="426" w:hanging="426"/>
+            <w:rPr>
+              <w:szCs w:val="24"/>
+            </w:rPr>
+          </w:pPr>
+          <w:r>
+            <w:rPr>
+              <w:szCs w:val="24"/>
+            </w:rPr>
+            <w:fldChar w:fldCharType="begin"/>
+          </w:r>
+          <w:r>
+            <w:rPr>
+              <w:szCs w:val="24"/>
+            </w:rPr>
+            <w:instrText xml:space="preserve"> BIBLIOGRAPHY </w:instrText>
+          </w:r>
+          <w:r>
+            <w:rPr>
+              <w:szCs w:val="24"/>
+            </w:rPr>
+            <w:fldChar w:fldCharType="separate"/>
+          </w:r>
+          <w:r>
+            <w:rPr>
+              <w:szCs w:val="24"/>
+            </w:rPr>
+            <w:t xml:space="preserve">Alqudah, M., &amp; Razali, R. (2017). </w:t>
+          </w:r>
+          <w:r>
+            <w:rPr>
+              <w:i/>
+              <w:szCs w:val="24"/>
+            </w:rPr>
+            <w:t>Key factors for selecting an Agile method: A systematic literature review</w:t>
+          </w:r>
+          <w:r>
+            <w:rPr>
+              <w:szCs w:val="24"/>
+            </w:rPr>
+            <w:t>. International Journal on Advanced Science, Engineering and Information Technology, 7(2), 526-537.</w:t>
+          </w:r>
+        </w:p>
+        <w:p>
+          <w:pPr>
+            <w:pStyle w:val="PhDNormal"/>
+            <w:numPr>
+              <w:ilvl w:val="0"/>
+              <w:numId w:val="12"/>
+            </w:numPr>
+            <w:ind w:left="426" w:hanging="426"/>
+            <w:rPr>
+              <w:szCs w:val="24"/>
+            </w:rPr>
+          </w:pPr>
+          <w:r>
+            <w:rPr>
+              <w:szCs w:val="24"/>
+            </w:rPr>
+            <w:t xml:space="preserve">Brindha, J., &amp; Vijayakumar, V. (2015). </w:t>
+          </w:r>
+          <w:r>
+            <w:rPr>
+              <w:i/>
+              <w:szCs w:val="24"/>
+            </w:rPr>
+            <w:t>Analytical comparison of waterfall model and object-oriented methodology in software engineering</w:t>
+          </w:r>
+          <w:r>
+            <w:rPr>
+              <w:szCs w:val="24"/>
+            </w:rPr>
+            <w:t>. Advances in Natural and Applied Sciences, 7-11.</w:t>
+          </w:r>
+        </w:p>
+        <w:p>
+          <w:pPr>
+            <w:pStyle w:val="PhDNormal"/>
+            <w:numPr>
+              <w:ilvl w:val="0"/>
+              <w:numId w:val="12"/>
+            </w:numPr>
+            <w:ind w:left="426" w:hanging="426"/>
+            <w:rPr>
+              <w:szCs w:val="24"/>
+            </w:rPr>
+          </w:pPr>
+          <w:r>
+            <w:rPr>
+              <w:szCs w:val="24"/>
+            </w:rPr>
+            <w:t xml:space="preserve">Measey, P. (2014). </w:t>
+          </w:r>
+          <w:r>
+            <w:rPr>
+              <w:i/>
+              <w:szCs w:val="24"/>
+            </w:rPr>
+            <w:t xml:space="preserve">What is Agile? In P. Measey (Ed.), Agile </w:t>
+          </w:r>
+          <w:proofErr w:type="gramStart"/>
+          <w:r>
+            <w:rPr>
+              <w:i/>
+              <w:szCs w:val="24"/>
+            </w:rPr>
+            <w:t>Foundations :</w:t>
+          </w:r>
+          <w:proofErr w:type="gramEnd"/>
+          <w:r>
+            <w:rPr>
+              <w:i/>
+              <w:szCs w:val="24"/>
+            </w:rPr>
+            <w:t xml:space="preserve"> Principles, practices and frameworks</w:t>
+          </w:r>
+          <w:r>
+            <w:rPr>
+              <w:szCs w:val="24"/>
+            </w:rPr>
+            <w:t xml:space="preserve"> (pp. 2-10). Swindon: BCS Learning &amp; Development Limited.</w:t>
+          </w:r>
+        </w:p>
+        <w:p>
+          <w:pPr>
+            <w:pStyle w:val="PhDNormal"/>
+            <w:numPr>
+              <w:ilvl w:val="0"/>
+              <w:numId w:val="12"/>
+            </w:numPr>
+            <w:ind w:left="426" w:hanging="426"/>
+            <w:rPr>
+              <w:szCs w:val="24"/>
+            </w:rPr>
+          </w:pPr>
+          <w:proofErr w:type="spellStart"/>
+          <w:r>
+            <w:rPr>
+              <w:szCs w:val="24"/>
+            </w:rPr>
+            <w:t>Bomarius</w:t>
+          </w:r>
+          <w:proofErr w:type="spellEnd"/>
+          <w:r>
+            <w:rPr>
+              <w:szCs w:val="24"/>
+            </w:rPr>
+            <w:t>, F., &amp; Komi-</w:t>
+          </w:r>
+          <w:proofErr w:type="spellStart"/>
+          <w:r>
+            <w:rPr>
+              <w:szCs w:val="24"/>
+            </w:rPr>
+            <w:t>Sirvio</w:t>
+          </w:r>
+          <w:proofErr w:type="spellEnd"/>
+          <w:r>
+            <w:rPr>
+              <w:szCs w:val="24"/>
+            </w:rPr>
+            <w:t>̈, S. (2005). </w:t>
+          </w:r>
+          <w:r>
+            <w:rPr>
+              <w:i/>
+              <w:szCs w:val="24"/>
+            </w:rPr>
+            <w:t>Product focused software process improvement 6th international conference</w:t>
+          </w:r>
+          <w:r>
+            <w:rPr>
+              <w:szCs w:val="24"/>
+            </w:rPr>
+            <w:t xml:space="preserve">, PROFES 2005, Oulu, Finland, June 13-15, </w:t>
+          </w:r>
+          <w:proofErr w:type="gramStart"/>
+          <w:r>
+            <w:rPr>
+              <w:szCs w:val="24"/>
+            </w:rPr>
+            <w:t>2005 ;</w:t>
+          </w:r>
+          <w:proofErr w:type="gramEnd"/>
+          <w:r>
+            <w:rPr>
+              <w:szCs w:val="24"/>
+            </w:rPr>
+            <w:t xml:space="preserve"> proceedings.</w:t>
+          </w:r>
+        </w:p>
+        <w:p>
+          <w:pPr>
+            <w:pStyle w:val="PhDNormal"/>
+            <w:ind w:firstLine="0"/>
+          </w:pPr>
+          <w:r>
+            <w:rPr>
+              <w:szCs w:val="24"/>
+            </w:rPr>
+            <w:fldChar w:fldCharType="end"/>
+          </w:r>
+        </w:p>
+      </w:sdtContent>
+    </w:sdt>
     <w:sectPr>
-      <w:footerReference w:type="even" r:id="rId16"/>
-      <w:footerReference w:type="default" r:id="rId17"/>
-      <w:footerReference w:type="first" r:id="rId18"/>
+      <w:footerReference w:type="even" r:id="rId17"/>
+      <w:footerReference w:type="default" r:id="rId18"/>
+      <w:footerReference w:type="first" r:id="rId19"/>
       <w:pgSz w:w="11906" w:h="16838"/>
       <w:pgMar w:top="1440" w:right="1440" w:bottom="1440" w:left="1440" w:header="708" w:footer="708" w:gutter="0"/>
       <w:cols w:space="708"/>
@@ -9659,6 +10373,29 @@
       <w:shd w:val="clear" w:color="auto" w:fill="E1DFDD"/>
     </w:rPr>
   </w:style>
+  <w:style w:type="character" w:styleId="Emphasis">
+    <w:name w:val="Emphasis"/>
+    <w:basedOn w:val="DefaultParagraphFont"/>
+    <w:uiPriority w:val="20"/>
+    <w:qFormat/>
+    <w:rsid w:val="0094266F"/>
+    <w:rPr>
+      <w:i/>
+      <w:iCs/>
+    </w:rPr>
+  </w:style>
+  <w:style w:type="paragraph" w:styleId="Bibliography">
+    <w:name w:val="Bibliography"/>
+    <w:basedOn w:val="Normal"/>
+    <w:next w:val="Normal"/>
+    <w:uiPriority w:val="37"/>
+    <w:semiHidden/>
+    <w:unhideWhenUsed/>
+    <w:rsid w:val="00341C29"/>
+    <w:pPr>
+      <w:spacing w:line="256" w:lineRule="auto"/>
+    </w:pPr>
+  </w:style>
 </w:styles>
 </file>
 
@@ -9962,7 +10699,7 @@
 </file>
 
 <file path=customXml/itemProps1.xml><?xml version="1.0" encoding="utf-8"?>
-<ds:datastoreItem xmlns:ds="http://schemas.openxmlformats.org/officeDocument/2006/customXml" ds:itemID="{0BAD4917-4D79-4A26-932F-7E0C38DD6A04}">
+<ds:datastoreItem xmlns:ds="http://schemas.openxmlformats.org/officeDocument/2006/customXml" ds:itemID="{EBB0A53A-799E-4976-A451-AB7BBE68AA99}">
   <ds:schemaRefs>
     <ds:schemaRef ds:uri="http://schemas.openxmlformats.org/officeDocument/2006/bibliography"/>
   </ds:schemaRefs>

</xml_diff>